<commit_message>
Handout typos + fixes
</commit_message>
<xml_diff>
--- a/handouts-raw/21-assignment-7.docx
+++ b/handouts-raw/21-assignment-7.docx
@@ -253,8 +253,6 @@
         </w:rPr>
         <w:t>th</w:t>
       </w:r>
-      <w:bookmarkStart w:id="0" w:name="_GoBack"/>
-      <w:bookmarkEnd w:id="0"/>
     </w:p>
     <w:p>
       <w:pPr>
@@ -3556,7 +3554,13 @@
         <w:rPr>
           <w:rFonts w:ascii="Times New Roman" w:hAnsi="Times New Roman"/>
         </w:rPr>
-        <w:t>This method recieves a request that has a command, and optionally some parameters. The server processes the request, updates its database and returns a respo</w:t>
+        <w:t>This method recei</w:t>
+      </w:r>
+      <w:r>
+        <w:rPr>
+          <w:rFonts w:ascii="Times New Roman" w:hAnsi="Times New Roman"/>
+        </w:rPr>
+        <w:t>ves a request that has a command, and optionally some parameters. The server processes the request, updates its database and returns a respo</w:t>
       </w:r>
       <w:r>
         <w:rPr>
@@ -5837,7 +5841,13 @@
         <w:rPr>
           <w:rFonts w:ascii="Times New Roman" w:hAnsi="Times New Roman"/>
         </w:rPr>
-        <w:t xml:space="preserve">formatted as </w:t>
+        <w:t>containing</w:t>
+      </w:r>
+      <w:r>
+        <w:rPr>
+          <w:rFonts w:ascii="Times New Roman" w:hAnsi="Times New Roman"/>
+        </w:rPr>
+        <w:t xml:space="preserve"> </w:t>
       </w:r>
       <w:r>
         <w:rPr>
@@ -8194,6 +8204,12 @@
             <w:r>
               <w:rPr>
                 <w:rFonts w:ascii="Times New Roman" w:hAnsi="Times New Roman"/>
+              </w:rPr>
+              <w:t xml:space="preserve"> </w:t>
+            </w:r>
+            <w:r>
+              <w:rPr>
+                <w:rFonts w:ascii="Times New Roman" w:hAnsi="Times New Roman"/>
                 <w:noProof/>
               </w:rPr>
               <w:drawing>
@@ -11306,7 +11322,7 @@
           <w:b/>
           <w:sz w:val="20"/>
         </w:rPr>
-        <w:t>ServerTester</w:t>
+        <w:t>FacePamphletServerTests</w:t>
       </w:r>
       <w:r>
         <w:rPr>
@@ -14220,7 +14236,7 @@
           <w:b/>
           <w:sz w:val="20"/>
         </w:rPr>
-        <w:t>ServerTester</w:t>
+        <w:t>FacePamphletServerTests</w:t>
       </w:r>
       <w:r>
         <w:rPr>
@@ -14722,7 +14738,29 @@
         <w:rPr>
           <w:rFonts w:ascii="Times New Roman" w:hAnsi="Times New Roman"/>
         </w:rPr>
-        <w:t xml:space="preserve"> into a GLabel that we display in the center of the canvas. </w:t>
+        <w:t xml:space="preserve"> into a </w:t>
+      </w:r>
+      <w:r>
+        <w:rPr>
+          <w:rFonts w:ascii="Courier New" w:hAnsi="Courier New" w:cs="Courier New"/>
+          <w:b/>
+          <w:sz w:val="20"/>
+        </w:rPr>
+        <w:t>GLabel</w:t>
+      </w:r>
+      <w:r>
+        <w:rPr>
+          <w:rFonts w:ascii="Courier New" w:hAnsi="Courier New" w:cs="Courier New"/>
+          <w:b/>
+          <w:sz w:val="20"/>
+        </w:rPr>
+        <w:t xml:space="preserve"> </w:t>
+      </w:r>
+      <w:r>
+        <w:rPr>
+          <w:rFonts w:ascii="Times New Roman" w:hAnsi="Times New Roman"/>
+        </w:rPr>
+        <w:t xml:space="preserve">that we display in the center of the canvas. </w:t>
       </w:r>
       <w:r>
         <w:rPr>
@@ -15236,6 +15274,61 @@
           <w:sz w:val="20"/>
         </w:rPr>
         <w:t>Lookup</w:t>
+      </w:r>
+      <w:r>
+        <w:rPr>
+          <w:rFonts w:ascii="Times New Roman" w:hAnsi="Times New Roman"/>
+        </w:rPr>
+        <w:t xml:space="preserve">.  </w:t>
+      </w:r>
+      <w:r>
+        <w:rPr>
+          <w:rFonts w:ascii="Times New Roman" w:hAnsi="Times New Roman"/>
+        </w:rPr>
+        <w:t xml:space="preserve">The text field should be </w:t>
+      </w:r>
+      <w:r>
+        <w:rPr>
+          <w:rFonts w:ascii="Courier New" w:hAnsi="Courier New" w:cs="Courier New"/>
+          <w:b/>
+          <w:sz w:val="20"/>
+        </w:rPr>
+        <w:t>TEXT_FIELD_</w:t>
+      </w:r>
+      <w:r>
+        <w:rPr>
+          <w:rFonts w:ascii="Courier New" w:hAnsi="Courier New" w:cs="Courier New"/>
+          <w:b/>
+          <w:sz w:val="20"/>
+        </w:rPr>
+        <w:t>SIZE</w:t>
+      </w:r>
+      <w:bookmarkStart w:id="0" w:name="_GoBack"/>
+      <w:bookmarkEnd w:id="0"/>
+      <w:r>
+        <w:rPr>
+          <w:rFonts w:ascii="Times New Roman" w:hAnsi="Times New Roman"/>
+        </w:rPr>
+        <w:t xml:space="preserve"> characters wide</w:t>
+      </w:r>
+      <w:r>
+        <w:rPr>
+          <w:rFonts w:ascii="Times New Roman" w:hAnsi="Times New Roman"/>
+        </w:rPr>
+        <w:t xml:space="preserve">, and should </w:t>
+      </w:r>
+      <w:r>
+        <w:rPr>
+          <w:rFonts w:ascii="Times New Roman" w:hAnsi="Times New Roman"/>
+          <w:i/>
+        </w:rPr>
+        <w:t>not</w:t>
+      </w:r>
+      <w:r>
+        <w:rPr>
+          <w:rFonts w:ascii="Times New Roman" w:hAnsi="Times New Roman"/>
+        </w:rPr>
+        <w:t xml:space="preserve"> respond to the ENTER key</w:t>
       </w:r>
       <w:r>
         <w:rPr>
@@ -16033,20 +16126,19 @@
         <w:rPr>
           <w:rFonts w:ascii="Times New Roman" w:hAnsi="Times New Roman"/>
         </w:rPr>
-        <w:t xml:space="preserve">The text field should </w:t>
-      </w:r>
-      <w:r>
-        <w:rPr>
-          <w:rFonts w:ascii="Times New Roman" w:hAnsi="Times New Roman"/>
-          <w:i/>
-        </w:rPr>
-        <w:t>not</w:t>
-      </w:r>
-      <w:r>
-        <w:rPr>
-          <w:rFonts w:ascii="Times New Roman" w:hAnsi="Times New Roman"/>
-        </w:rPr>
-        <w:t xml:space="preserve"> respond to the ENTER key being pressed.</w:t>
+        <w:t xml:space="preserve">None of the interactors above should respond if the text field contains no text (i.e. </w:t>
+      </w:r>
+      <w:r>
+        <w:rPr>
+          <w:rFonts w:ascii="Times New Roman" w:hAnsi="Times New Roman"/>
+        </w:rPr>
+        <w:t xml:space="preserve">if </w:t>
+      </w:r>
+      <w:r>
+        <w:rPr>
+          <w:rFonts w:ascii="Times New Roman" w:hAnsi="Times New Roman"/>
+        </w:rPr>
+        <w:t>the text field’s text is the empty string).</w:t>
       </w:r>
     </w:p>
     <w:p>
@@ -16065,19 +16157,7 @@
         <w:rPr>
           <w:rFonts w:ascii="Times New Roman" w:hAnsi="Times New Roman"/>
         </w:rPr>
-        <w:t xml:space="preserve">None of the interactors above should respond if the text field contains no text (i.e. </w:t>
-      </w:r>
-      <w:r>
-        <w:rPr>
-          <w:rFonts w:ascii="Times New Roman" w:hAnsi="Times New Roman"/>
-        </w:rPr>
-        <w:t xml:space="preserve">if </w:t>
-      </w:r>
-      <w:r>
-        <w:rPr>
-          <w:rFonts w:ascii="Times New Roman" w:hAnsi="Times New Roman"/>
-        </w:rPr>
-        <w:t>the text field’s text is the empty string).</w:t>
+        <w:t>Now that you have implemented the server, as the client think about what types of requests you will need to send to get the information you need.</w:t>
       </w:r>
     </w:p>
     <w:p>
@@ -16096,7 +16176,7 @@
         <w:rPr>
           <w:rFonts w:ascii="Times New Roman" w:hAnsi="Times New Roman"/>
         </w:rPr>
-        <w:t>Now that you have implemented the server, as the client think about what types of requests you will need to send to get the information you need.</w:t>
+        <w:t>Feel free to test your client using the provided server demo</w:t>
       </w:r>
     </w:p>
     <w:p>
@@ -16115,25 +16195,6 @@
         <w:rPr>
           <w:rFonts w:ascii="Times New Roman" w:hAnsi="Times New Roman"/>
         </w:rPr>
-        <w:t>Feel free to test your client using the provided server demo</w:t>
-      </w:r>
-    </w:p>
-    <w:p>
-      <w:pPr>
-        <w:pStyle w:val="ListParagraph"/>
-        <w:numPr>
-          <w:ilvl w:val="0"/>
-          <w:numId w:val="34"/>
-        </w:numPr>
-        <w:jc w:val="both"/>
-        <w:rPr>
-          <w:rFonts w:ascii="Times New Roman" w:hAnsi="Times New Roman"/>
-        </w:rPr>
-      </w:pPr>
-      <w:r>
-        <w:rPr>
-          <w:rFonts w:ascii="Times New Roman" w:hAnsi="Times New Roman"/>
-        </w:rPr>
         <w:t xml:space="preserve">The cool thing about implementing the client and server is that, even if you close the client program, as long as the server is still running the social network data will still be there.  In other words, you can quit your client, restart it, and </w:t>
       </w:r>
       <w:r>
@@ -16616,27 +16677,33 @@
         <w:rPr>
           <w:rFonts w:ascii="Times New Roman" w:hAnsi="Times New Roman"/>
         </w:rPr>
+        <w:t>•</w:t>
+      </w:r>
+      <w:r>
+        <w:rPr>
+          <w:rFonts w:ascii="Times New Roman" w:hAnsi="Times New Roman"/>
+        </w:rPr>
+        <w:tab/>
+      </w:r>
+      <w:r>
+        <w:rPr>
+          <w:rFonts w:ascii="Times New Roman" w:hAnsi="Times New Roman"/>
+          <w:i/>
+        </w:rPr>
+        <w:t>Keep track of additional information for each profile.</w:t>
+      </w:r>
+      <w:r>
+        <w:rPr>
+          <w:rFonts w:ascii="Times New Roman" w:hAnsi="Times New Roman"/>
+        </w:rPr>
+        <w:t xml:space="preserve"> The current profile only keeps track of a name, image, status and a list of friends.  In real social networks, there is much </w:t>
+      </w:r>
+      <w:r>
+        <w:rPr>
+          <w:rFonts w:ascii="Times New Roman" w:hAnsi="Times New Roman"/>
+        </w:rPr>
         <w:lastRenderedPageBreak/>
-        <w:t>•</w:t>
-      </w:r>
-      <w:r>
-        <w:rPr>
-          <w:rFonts w:ascii="Times New Roman" w:hAnsi="Times New Roman"/>
-        </w:rPr>
-        <w:tab/>
-      </w:r>
-      <w:r>
-        <w:rPr>
-          <w:rFonts w:ascii="Times New Roman" w:hAnsi="Times New Roman"/>
-          <w:i/>
-        </w:rPr>
-        <w:t>Keep track of additional information for each profile.</w:t>
-      </w:r>
-      <w:r>
-        <w:rPr>
-          <w:rFonts w:ascii="Times New Roman" w:hAnsi="Times New Roman"/>
-        </w:rPr>
-        <w:t xml:space="preserve"> The current profile only keeps track of a name, image, status and a list of friends.  In real social networks, there is much more information about users that is kept track of in profiles (e.g., age, gender, where they may have gone to school, etc.)  Use your imagination.  The more challenging issue will be how you appropriately display this additional information graphically in the </w:t>
+        <w:t xml:space="preserve">more information about users that is kept track of in profiles (e.g., age, gender, where they may have gone to school, etc.)  Use your imagination.  The more challenging issue will be how you appropriately display this additional information graphically in the </w:t>
       </w:r>
       <w:r>
         <w:rPr>
@@ -21692,7 +21759,7 @@
 </file>
 
 <file path=customXml/itemProps1.xml><?xml version="1.0" encoding="utf-8"?>
-<ds:datastoreItem xmlns:ds="http://schemas.openxmlformats.org/officeDocument/2006/customXml" ds:itemID="{82660CC3-1B5E-364C-84DC-0D1FCEF794DA}">
+<ds:datastoreItem xmlns:ds="http://schemas.openxmlformats.org/officeDocument/2006/customXml" ds:itemID="{19D58A64-A7A7-3E4F-912C-F2CA063D7F3A}">
   <ds:schemaRefs>
     <ds:schemaRef ds:uri="http://schemas.openxmlformats.org/officeDocument/2006/bibliography"/>
   </ds:schemaRefs>

</xml_diff>